<commit_message>
update resume not template
</commit_message>
<xml_diff>
--- a/Zachary Branum,PMP resume 1.11.23.docx
+++ b/Zachary Branum,PMP resume 1.11.23.docx
@@ -4,302 +4,27 @@
   <w:body>
     <w:p>
       <w:pPr>
-        <w:pStyle w:val="Heading1"/>
-        <w:spacing w:before="280" w:after="280"/>
+        <w:pStyle w:val="Heading2"/>
+        <w:numPr>
+          <w:ilvl w:val="1"/>
+          <w:numId w:val="2"/>
+        </w:numPr>
+        <w:spacing w:before="200" w:after="120"/>
         <w:jc w:val="center"/>
         <w:rPr/>
       </w:pPr>
       <w:r>
         <w:rPr/>
-        <w:t>Zachary Branum, PMP</w:t>
-      </w:r>
-    </w:p>
-    <w:p>
-      <w:pPr>
-        <w:pStyle w:val="Normal"/>
-        <w:jc w:val="center"/>
-        <w:rPr>
-          <w:rFonts w:ascii="Roboto" w:hAnsi="Roboto" w:cs="Calibri"/>
-          <w:spacing w:val="20"/>
-          <w:sz w:val="20"/>
-          <w:szCs w:val="20"/>
-          <w:lang w:val="fr-FR"/>
-        </w:rPr>
-      </w:pPr>
-      <w:r>
-        <w:rPr>
-          <w:rFonts w:cs="Calibri" w:ascii="Roboto" w:hAnsi="Roboto"/>
-          <w:spacing w:val="20"/>
-          <w:sz w:val="20"/>
-          <w:szCs w:val="20"/>
-          <w:lang w:val="fr-FR"/>
-        </w:rPr>
-        <w:t xml:space="preserve">• </w:t>
-      </w:r>
-      <w:r>
-        <w:rPr>
-          <w:rFonts w:cs="Calibri" w:ascii="Roboto" w:hAnsi="Roboto"/>
-          <w:spacing w:val="20"/>
-          <w:sz w:val="20"/>
-          <w:szCs w:val="20"/>
-          <w:lang w:val="fr-FR"/>
-        </w:rPr>
-        <w:t xml:space="preserve">Berryville, AR 72616 • </w:t>
-      </w:r>
-    </w:p>
-    <w:p>
-      <w:pPr>
-        <w:pStyle w:val="Normal"/>
-        <w:jc w:val="center"/>
-        <w:rPr>
-          <w:rFonts w:ascii="Roboto" w:hAnsi="Roboto" w:cs="Calibri"/>
-          <w:spacing w:val="20"/>
-          <w:sz w:val="20"/>
-          <w:szCs w:val="20"/>
-          <w:lang w:val="fr-FR"/>
-        </w:rPr>
-      </w:pPr>
-      <w:r>
-        <w:rPr>
-          <w:rFonts w:cs="Calibri" w:ascii="Roboto" w:hAnsi="Roboto"/>
-          <w:spacing w:val="20"/>
-          <w:sz w:val="20"/>
-          <w:szCs w:val="20"/>
-          <w:lang w:val="fr-FR"/>
-        </w:rPr>
-        <w:t>•</w:t>
-      </w:r>
-      <w:r>
-        <w:rPr>
-          <w:rFonts w:cs="Calibri" w:ascii="Roboto" w:hAnsi="Roboto"/>
-          <w:spacing w:val="20"/>
-          <w:sz w:val="20"/>
-          <w:szCs w:val="20"/>
-          <w:lang w:val="fr-FR"/>
-        </w:rPr>
-        <w:t>zach@branum.tech</w:t>
-      </w:r>
-      <w:r>
-        <w:rPr>
-          <w:rFonts w:cs="Calibri" w:ascii="Roboto" w:hAnsi="Roboto"/>
-          <w:spacing w:val="20"/>
-          <w:sz w:val="20"/>
-          <w:szCs w:val="20"/>
-          <w:lang w:val="fr-FR"/>
-        </w:rPr>
-        <w:t xml:space="preserve"> </w:t>
-      </w:r>
-      <w:r>
-        <w:rPr>
-          <w:rFonts w:cs="Calibri" w:ascii="Roboto" w:hAnsi="Roboto"/>
-          <w:spacing w:val="20"/>
-          <w:sz w:val="20"/>
-          <w:szCs w:val="20"/>
-          <w:lang w:val="fr-FR"/>
-        </w:rPr>
-        <w:t xml:space="preserve"> </w:t>
-      </w:r>
-      <w:r>
-        <w:rPr>
-          <w:rFonts w:cs="Calibri" w:ascii="Roboto" w:hAnsi="Roboto"/>
-          <w:spacing w:val="20"/>
-          <w:sz w:val="20"/>
-          <w:szCs w:val="20"/>
-          <w:lang w:val="fr-FR"/>
-        </w:rPr>
-        <w:t xml:space="preserve">• </w:t>
-      </w:r>
-      <w:r>
-        <w:rPr>
-          <w:rFonts w:cs="Calibri" w:ascii="Roboto" w:hAnsi="Roboto"/>
-          <w:spacing w:val="20"/>
-          <w:sz w:val="20"/>
-          <w:szCs w:val="20"/>
-          <w:lang w:val="fr-FR"/>
-        </w:rPr>
-        <w:t>(405)248-2255</w:t>
-      </w:r>
-      <w:r>
-        <w:rPr>
-          <w:rFonts w:cs="Calibri" w:ascii="Roboto" w:hAnsi="Roboto"/>
-          <w:spacing w:val="20"/>
-          <w:sz w:val="20"/>
-          <w:szCs w:val="20"/>
-          <w:lang w:val="fr-FR"/>
-        </w:rPr>
-        <w:t xml:space="preserve"> • </w:t>
-      </w:r>
-    </w:p>
-    <w:p>
-      <w:pPr>
-        <w:pStyle w:val="Normal"/>
-        <w:jc w:val="center"/>
-        <w:rPr>
-          <w:rFonts w:ascii="Roboto" w:hAnsi="Roboto" w:cs="Calibri"/>
-          <w:spacing w:val="20"/>
-          <w:sz w:val="20"/>
-          <w:szCs w:val="20"/>
-          <w:lang w:val="fr-FR"/>
-        </w:rPr>
-      </w:pPr>
-      <w:r>
-        <w:rPr>
-          <w:rStyle w:val="InternetLink"/>
-          <w:rFonts w:cs="Calibri" w:ascii="Roboto" w:hAnsi="Roboto"/>
-          <w:color w:val="000000" w:themeColor="text1"/>
-          <w:spacing w:val="20"/>
-          <w:sz w:val="20"/>
-          <w:szCs w:val="20"/>
-          <w:u w:val="none"/>
-          <w:lang w:val="fr-FR"/>
-        </w:rPr>
-        <w:t xml:space="preserve">• </w:t>
-      </w:r>
-      <w:r>
-        <w:rPr>
-          <w:rStyle w:val="InternetLink"/>
-          <w:rFonts w:cs="Calibri" w:ascii="Roboto" w:hAnsi="Roboto"/>
-          <w:color w:val="000000" w:themeColor="text1"/>
-          <w:spacing w:val="20"/>
-          <w:sz w:val="20"/>
-          <w:szCs w:val="20"/>
-          <w:u w:val="none"/>
-          <w:lang w:val="fr-FR"/>
-        </w:rPr>
-        <w:t>www.branum.tech</w:t>
-      </w:r>
-      <w:r>
-        <w:rPr>
-          <w:rStyle w:val="InternetLink"/>
-          <w:rFonts w:cs="Calibri" w:ascii="Roboto" w:hAnsi="Roboto"/>
-          <w:color w:val="000000" w:themeColor="text1"/>
-          <w:spacing w:val="20"/>
-          <w:sz w:val="20"/>
-          <w:szCs w:val="20"/>
-          <w:u w:val="none"/>
-          <w:lang w:val="fr-FR"/>
-        </w:rPr>
-        <w:t xml:space="preserve"> • ww</w:t>
-      </w:r>
-      <w:r>
-        <w:rPr>
-          <w:rStyle w:val="InternetLink"/>
-          <w:rFonts w:cs="Calibri" w:ascii="Roboto" w:hAnsi="Roboto"/>
-          <w:color w:val="000000" w:themeColor="text1"/>
-          <w:spacing w:val="20"/>
-          <w:sz w:val="20"/>
-          <w:szCs w:val="20"/>
-          <w:u w:val="none"/>
-          <w:lang w:val="fr-FR"/>
-        </w:rPr>
-        <w:t>w</w:t>
-      </w:r>
-      <w:r>
-        <w:rPr>
-          <w:rStyle w:val="InternetLink"/>
-          <w:rFonts w:cs="Calibri" w:ascii="Roboto" w:hAnsi="Roboto"/>
-          <w:color w:val="000000" w:themeColor="text1"/>
-          <w:spacing w:val="20"/>
-          <w:sz w:val="20"/>
-          <w:szCs w:val="20"/>
-          <w:u w:val="none"/>
-          <w:lang w:val="fr-FR"/>
-        </w:rPr>
-        <w:t>.linkedin.com/in/zach-branu</w:t>
-      </w:r>
-      <w:r>
-        <w:rPr>
-          <w:rStyle w:val="InternetLink"/>
-          <w:rFonts w:cs="Calibri" w:ascii="Roboto" w:hAnsi="Roboto"/>
-          <w:color w:val="000000" w:themeColor="text1"/>
-          <w:spacing w:val="20"/>
-          <w:sz w:val="20"/>
-          <w:szCs w:val="20"/>
-          <w:u w:val="none"/>
-          <w:lang w:val="fr-FR"/>
-        </w:rPr>
-        <w:t>m</w:t>
-      </w:r>
-      <w:r>
-        <w:rPr>
-          <w:rFonts w:cs="Calibri" w:ascii="Roboto" w:hAnsi="Roboto"/>
-          <w:color w:val="000000" w:themeColor="text1"/>
-          <w:spacing w:val="20"/>
-          <w:sz w:val="20"/>
-          <w:szCs w:val="20"/>
-          <w:u w:val="none"/>
-          <w:lang w:val="fr-FR"/>
-        </w:rPr>
-        <w:t xml:space="preserve"> </w:t>
-      </w:r>
-      <w:r>
-        <w:rPr>
-          <w:rFonts w:cs="Calibri" w:ascii="Roboto" w:hAnsi="Roboto"/>
-          <w:spacing w:val="20"/>
-          <w:sz w:val="20"/>
-          <w:szCs w:val="20"/>
-          <w:u w:val="none"/>
-          <w:lang w:val="fr-FR"/>
-        </w:rPr>
-        <w:t xml:space="preserve">•    </w:t>
-      </w:r>
-    </w:p>
-    <w:p>
-      <w:pPr>
-        <w:pStyle w:val="Normal"/>
-        <w:jc w:val="center"/>
-        <w:rPr>
-          <w:rFonts w:ascii="Roboto" w:hAnsi="Roboto" w:cs="Calibri"/>
-          <w:spacing w:val="20"/>
-          <w:sz w:val="20"/>
-          <w:szCs w:val="20"/>
-          <w:lang w:val="fr-FR"/>
-        </w:rPr>
-      </w:pPr>
-      <w:r>
-        <w:rPr/>
-      </w:r>
-    </w:p>
-    <w:p>
-      <w:pPr>
-        <w:pStyle w:val="Heading2"/>
-        <w:jc w:val="center"/>
-        <w:rPr/>
-      </w:pPr>
-      <w:r>
-        <w:rPr/>
-        <w:t>Project Manager</w:t>
-      </w:r>
-    </w:p>
-    <w:p>
-      <w:pPr>
-        <w:pStyle w:val="Heading3"/>
-        <w:jc w:val="center"/>
-        <w:rPr>
-          <w:i/>
-          <w:i/>
-          <w:iCs/>
-        </w:rPr>
-      </w:pPr>
-      <w:r>
-        <w:rPr>
-          <w:i/>
-          <w:iCs/>
-        </w:rPr>
         <w:t xml:space="preserve">✪ </w:t>
       </w:r>
       <w:r>
-        <w:rPr>
-          <w:i/>
-          <w:iCs/>
-        </w:rPr>
+        <w:rPr/>
         <w:t>Futuristic Analytical Achiever ✪</w:t>
       </w:r>
     </w:p>
     <w:p>
       <w:pPr>
         <w:pStyle w:val="Normal"/>
-        <w:jc w:val="center"/>
         <w:rPr>
           <w:rFonts w:ascii="Roboto" w:hAnsi="Roboto" w:cs="Calibri"/>
           <w:i/>
@@ -322,7 +47,17 @@
     <w:p>
       <w:pPr>
         <w:pStyle w:val="Normal"/>
-        <w:jc w:val="center"/>
+        <w:rPr/>
+      </w:pPr>
+      <w:r>
+        <w:rPr/>
+        <w:tab/>
+        <w:t>Technology enthusiast and problem solver empowering organizations with innovative solutions. 15+ years of experience leading projects from design to implementation in the IT space. Helping businesses reach peak performance with efficient systems and real-time solutions. Making the most of every minute to help you succeed. Expert level knowledge in the implementation, troubleshooting, optimization, and testing of network infrastructure, computer systems, industrial control systems, surveillance systems and access control systems.</w:t>
+      </w:r>
+    </w:p>
+    <w:p>
+      <w:pPr>
+        <w:pStyle w:val="Normal"/>
         <w:rPr>
           <w:rFonts w:ascii="Roboto" w:hAnsi="Roboto" w:cs="Calibri"/>
           <w:i/>
@@ -345,6 +80,10 @@
     <w:p>
       <w:pPr>
         <w:pStyle w:val="Heading3"/>
+        <w:numPr>
+          <w:ilvl w:val="2"/>
+          <w:numId w:val="2"/>
+        </w:numPr>
         <w:jc w:val="center"/>
         <w:rPr/>
       </w:pPr>
@@ -404,22 +143,11 @@
     </w:p>
     <w:p>
       <w:pPr>
-        <w:sectPr>
-          <w:headerReference w:type="default" r:id="rId2"/>
-          <w:footerReference w:type="default" r:id="rId3"/>
-          <w:type w:val="nextPage"/>
-          <w:pgSz w:w="12240" w:h="15840"/>
-          <w:pgMar w:left="720" w:right="720" w:header="432" w:top="720" w:footer="288" w:bottom="847" w:gutter="0"/>
-          <w:pgNumType w:fmt="decimal"/>
-          <w:formProt w:val="false"/>
-          <w:textDirection w:val="lrTb"/>
-          <w:docGrid w:type="default" w:linePitch="600" w:charSpace="32768"/>
-        </w:sectPr>
-      </w:pPr>
-    </w:p>
-    <w:p>
-      <w:pPr>
         <w:pStyle w:val="Heading2"/>
+        <w:numPr>
+          <w:ilvl w:val="1"/>
+          <w:numId w:val="2"/>
+        </w:numPr>
         <w:jc w:val="center"/>
         <w:rPr>
           <w:u w:val="single"/>
@@ -435,6 +163,10 @@
     <w:p>
       <w:pPr>
         <w:pStyle w:val="Heading3"/>
+        <w:numPr>
+          <w:ilvl w:val="2"/>
+          <w:numId w:val="2"/>
+        </w:numPr>
         <w:jc w:val="center"/>
         <w:rPr/>
       </w:pPr>
@@ -482,25 +214,7 @@
           <w:sz w:val="22"/>
           <w:szCs w:val="22"/>
         </w:rPr>
-        <w:t xml:space="preserve"> </w:t>
-      </w:r>
-      <w:r>
-        <w:rPr>
-          <w:i/>
-          <w:iCs/>
-          <w:sz w:val="22"/>
-          <w:szCs w:val="22"/>
-        </w:rPr>
-        <w:t xml:space="preserve">(Contract) </w:t>
-      </w:r>
-      <w:r>
-        <w:rPr>
-          <w:i/>
-          <w:iCs/>
-          <w:sz w:val="22"/>
-          <w:szCs w:val="22"/>
-        </w:rPr>
-        <w:t>• Rogers, AR •</w:t>
+        <w:t xml:space="preserve"> (Contract) • Rogers, AR •</w:t>
       </w:r>
     </w:p>
     <w:p>
@@ -517,56 +231,7 @@
           <w:sz w:val="22"/>
           <w:szCs w:val="22"/>
         </w:rPr>
-        <w:t>February</w:t>
-      </w:r>
-      <w:r>
-        <w:rPr>
-          <w:sz w:val="22"/>
-          <w:szCs w:val="22"/>
-        </w:rPr>
-        <w:t xml:space="preserve"> 202</w:t>
-      </w:r>
-      <w:r>
-        <w:rPr>
-          <w:sz w:val="22"/>
-          <w:szCs w:val="22"/>
-        </w:rPr>
-        <w:t>2</w:t>
-      </w:r>
-      <w:r>
-        <w:rPr>
-          <w:sz w:val="22"/>
-          <w:szCs w:val="22"/>
-        </w:rPr>
-        <w:t xml:space="preserve"> to </w:t>
-      </w:r>
-      <w:r>
-        <w:rPr>
-          <w:sz w:val="22"/>
-          <w:szCs w:val="22"/>
-        </w:rPr>
-        <w:t>October</w:t>
-      </w:r>
-      <w:r>
-        <w:rPr>
-          <w:sz w:val="22"/>
-          <w:szCs w:val="22"/>
-        </w:rPr>
-        <w:t xml:space="preserve"> 202</w:t>
-      </w:r>
-      <w:r>
-        <w:rPr>
-          <w:sz w:val="22"/>
-          <w:szCs w:val="22"/>
-        </w:rPr>
-        <w:t>2</w:t>
-      </w:r>
-      <w:r>
-        <w:rPr>
-          <w:sz w:val="22"/>
-          <w:szCs w:val="22"/>
-        </w:rPr>
-        <w:t xml:space="preserve"> </w:t>
+        <w:t xml:space="preserve">February 2022 to October 2022 </w:t>
       </w:r>
     </w:p>
     <w:p>
@@ -639,12 +304,22 @@
         </w:rPr>
       </w:pPr>
       <w:r>
-        <w:rPr/>
+        <w:rPr>
+          <w:rFonts w:cs="Calibri" w:ascii="Roboto" w:hAnsi="Roboto"/>
+          <w:b w:val="false"/>
+          <w:bCs w:val="false"/>
+          <w:sz w:val="20"/>
+          <w:szCs w:val="20"/>
+        </w:rPr>
       </w:r>
     </w:p>
     <w:p>
       <w:pPr>
         <w:pStyle w:val="Heading3"/>
+        <w:numPr>
+          <w:ilvl w:val="2"/>
+          <w:numId w:val="2"/>
+        </w:numPr>
         <w:jc w:val="center"/>
         <w:rPr/>
       </w:pPr>
@@ -791,6 +466,10 @@
     <w:p>
       <w:pPr>
         <w:pStyle w:val="Heading3"/>
+        <w:numPr>
+          <w:ilvl w:val="2"/>
+          <w:numId w:val="2"/>
+        </w:numPr>
         <w:jc w:val="center"/>
         <w:rPr/>
       </w:pPr>
@@ -875,14 +554,6 @@
     </w:p>
     <w:p>
       <w:pPr>
-        <w:sectPr>
-          <w:type w:val="continuous"/>
-          <w:pgSz w:w="12240" w:h="15840"/>
-          <w:pgMar w:left="720" w:right="720" w:header="432" w:top="720" w:footer="288" w:bottom="847" w:gutter="0"/>
-          <w:formProt w:val="false"/>
-          <w:textDirection w:val="lrTb"/>
-          <w:docGrid w:type="default" w:linePitch="600" w:charSpace="32768"/>
-        </w:sectPr>
         <w:pStyle w:val="Normal"/>
         <w:rPr>
           <w:rFonts w:ascii="Roboto" w:hAnsi="Roboto" w:cs="Calibri"/>
@@ -936,12 +607,20 @@
         </w:rPr>
       </w:pPr>
       <w:r>
-        <w:rPr/>
+        <w:rPr>
+          <w:rFonts w:cs="Calibri" w:ascii="Roboto" w:hAnsi="Roboto"/>
+          <w:sz w:val="20"/>
+          <w:szCs w:val="20"/>
+        </w:rPr>
       </w:r>
     </w:p>
     <w:p>
       <w:pPr>
         <w:pStyle w:val="Heading3"/>
+        <w:numPr>
+          <w:ilvl w:val="2"/>
+          <w:numId w:val="2"/>
+        </w:numPr>
         <w:jc w:val="center"/>
         <w:rPr>
           <w:rFonts w:ascii="Liberation Sans" w:hAnsi="Liberation Sans" w:eastAsia="Noto Sans CJK SC" w:cs="Lohit Devanagari"/>
@@ -1106,6 +785,7 @@
         <w:pStyle w:val="ListParagraph"/>
         <w:spacing w:before="0" w:after="0"/>
         <w:ind w:left="473" w:hanging="0"/>
+        <w:contextualSpacing/>
         <w:jc w:val="both"/>
         <w:rPr>
           <w:rFonts w:ascii="Roboto" w:hAnsi="Roboto" w:cs="Calibri"/>
@@ -1125,6 +805,7 @@
         <w:pStyle w:val="ListParagraph"/>
         <w:spacing w:before="0" w:after="0"/>
         <w:ind w:left="473" w:hanging="0"/>
+        <w:contextualSpacing/>
         <w:jc w:val="both"/>
         <w:rPr>
           <w:rFonts w:ascii="Roboto" w:hAnsi="Roboto" w:cs="Calibri"/>
@@ -1149,6 +830,10 @@
     <w:p>
       <w:pPr>
         <w:pStyle w:val="Heading3"/>
+        <w:numPr>
+          <w:ilvl w:val="2"/>
+          <w:numId w:val="2"/>
+        </w:numPr>
         <w:jc w:val="center"/>
         <w:rPr/>
       </w:pPr>
@@ -1240,31 +925,7 @@
       <w:r>
         <w:rPr/>
         <w:tab/>
-        <w:t xml:space="preserve">Based on my knowledge of help desk support, project management, networking, and troubleshooting, I was given the opportunity to support taking the company into new directions by conducting projects in the areas of Network Infrastructure, </w:t>
-      </w:r>
-      <w:r>
-        <w:rPr/>
-        <w:t>Virtual Private N</w:t>
-      </w:r>
-      <w:r>
-        <w:rPr/>
-        <w:t>etworks</w:t>
-      </w:r>
-      <w:r>
-        <w:rPr/>
-        <w:t>(</w:t>
-      </w:r>
-      <w:r>
-        <w:rPr/>
-        <w:t>VPN</w:t>
-      </w:r>
-      <w:r>
-        <w:rPr/>
-        <w:t>)</w:t>
-      </w:r>
-      <w:r>
-        <w:rPr/>
-        <w:t xml:space="preserve">, surveillance (IP CCTV) networks, access control, computer labs installs. </w:t>
+        <w:t xml:space="preserve">Based on my knowledge of help desk support, project management, networking, and troubleshooting, I was given the opportunity to support taking the company into new directions by conducting projects in the areas of Network Infrastructure, Virtual Private Networks(VPN), surveillance (IP CCTV) networks, access control, computer labs installs. </w:t>
       </w:r>
     </w:p>
     <w:p>
@@ -1288,12 +949,20 @@
         </w:rPr>
       </w:pPr>
       <w:r>
-        <w:rPr/>
+        <w:rPr>
+          <w:rFonts w:cs="Calibri" w:ascii="Roboto" w:hAnsi="Roboto"/>
+          <w:sz w:val="20"/>
+          <w:szCs w:val="20"/>
+        </w:rPr>
       </w:r>
     </w:p>
     <w:p>
       <w:pPr>
         <w:pStyle w:val="Heading2"/>
+        <w:numPr>
+          <w:ilvl w:val="1"/>
+          <w:numId w:val="2"/>
+        </w:numPr>
         <w:jc w:val="center"/>
         <w:rPr>
           <w:u w:val="single"/>
@@ -1434,9 +1103,12 @@
       </w:r>
     </w:p>
     <w:sectPr>
-      <w:type w:val="continuous"/>
+      <w:headerReference w:type="default" r:id="rId2"/>
+      <w:footerReference w:type="default" r:id="rId3"/>
+      <w:type w:val="nextPage"/>
       <w:pgSz w:w="12240" w:h="15840"/>
-      <w:pgMar w:left="720" w:right="720" w:header="432" w:top="720" w:footer="288" w:bottom="634" w:gutter="0"/>
+      <w:pgMar w:left="720" w:right="720" w:header="432" w:top="720" w:footer="288" w:bottom="847" w:gutter="0"/>
+      <w:pgNumType w:fmt="decimal"/>
       <w:formProt w:val="false"/>
       <w:textDirection w:val="lrTb"/>
       <w:docGrid w:type="default" w:linePitch="600" w:charSpace="32768"/>
@@ -1471,7 +1143,7 @@
     </w:r>
     <w:r>
       <w:rPr/>
-      <w:t>1</w:t>
+      <w:t>2</w:t>
     </w:r>
     <w:r>
       <w:rPr/>
@@ -1485,11 +1157,186 @@
 <w:hdr xmlns:o="urn:schemas-microsoft-com:office:office" xmlns:r="http://schemas.openxmlformats.org/officeDocument/2006/relationships" xmlns:v="urn:schemas-microsoft-com:vml" xmlns:w="http://schemas.openxmlformats.org/wordprocessingml/2006/main" xmlns:w10="urn:schemas-microsoft-com:office:word" xmlns:wp="http://schemas.openxmlformats.org/drawingml/2006/wordprocessingDrawing" xmlns:wps="http://schemas.microsoft.com/office/word/2010/wordprocessingShape" xmlns:wpg="http://schemas.microsoft.com/office/word/2010/wordprocessingGroup" xmlns:mc="http://schemas.openxmlformats.org/markup-compatibility/2006" xmlns:wp14="http://schemas.microsoft.com/office/word/2010/wordprocessingDrawing" xmlns:w14="http://schemas.microsoft.com/office/word/2010/wordml" mc:Ignorable="w14 wp14">
   <w:p>
     <w:pPr>
-      <w:pStyle w:val="Header"/>
+      <w:pStyle w:val="Heading1"/>
+      <w:spacing w:before="280" w:after="280"/>
+      <w:jc w:val="center"/>
       <w:rPr/>
     </w:pPr>
     <w:r>
       <w:rPr/>
+      <w:t>Zachary Branum, PMP</w:t>
+    </w:r>
+  </w:p>
+  <w:p>
+    <w:pPr>
+      <w:pStyle w:val="Normal"/>
+      <w:jc w:val="center"/>
+      <w:rPr>
+        <w:rFonts w:ascii="Roboto" w:hAnsi="Roboto" w:cs="Calibri"/>
+        <w:spacing w:val="20"/>
+        <w:sz w:val="20"/>
+        <w:szCs w:val="20"/>
+        <w:lang w:val="fr-FR"/>
+      </w:rPr>
+    </w:pPr>
+    <w:r>
+      <w:rPr>
+        <w:rFonts w:cs="Calibri" w:ascii="Roboto" w:hAnsi="Roboto"/>
+        <w:spacing w:val="20"/>
+        <w:sz w:val="20"/>
+        <w:szCs w:val="20"/>
+        <w:lang w:val="fr-FR"/>
+      </w:rPr>
+      <w:t xml:space="preserve">• </w:t>
+    </w:r>
+    <w:r>
+      <w:rPr>
+        <w:rFonts w:cs="Calibri" w:ascii="Roboto" w:hAnsi="Roboto"/>
+        <w:spacing w:val="20"/>
+        <w:sz w:val="20"/>
+        <w:szCs w:val="20"/>
+        <w:lang w:val="fr-FR"/>
+      </w:rPr>
+      <w:t xml:space="preserve">Berryville, AR 72616 • </w:t>
+    </w:r>
+  </w:p>
+  <w:p>
+    <w:pPr>
+      <w:pStyle w:val="Normal"/>
+      <w:jc w:val="center"/>
+      <w:rPr>
+        <w:rFonts w:ascii="Roboto" w:hAnsi="Roboto" w:cs="Calibri"/>
+        <w:spacing w:val="20"/>
+        <w:sz w:val="20"/>
+        <w:szCs w:val="20"/>
+        <w:lang w:val="fr-FR"/>
+      </w:rPr>
+    </w:pPr>
+    <w:r>
+      <w:rPr>
+        <w:rFonts w:cs="Calibri" w:ascii="Roboto" w:hAnsi="Roboto"/>
+        <w:spacing w:val="20"/>
+        <w:sz w:val="20"/>
+        <w:szCs w:val="20"/>
+        <w:lang w:val="fr-FR"/>
+      </w:rPr>
+      <w:t xml:space="preserve">• </w:t>
+    </w:r>
+    <w:hyperlink r:id="rId1">
+      <w:r>
+        <w:rPr>
+          <w:rStyle w:val="InternetLink"/>
+          <w:rFonts w:cs="Calibri" w:ascii="Roboto" w:hAnsi="Roboto"/>
+          <w:spacing w:val="20"/>
+          <w:sz w:val="20"/>
+          <w:szCs w:val="20"/>
+          <w:lang w:val="fr-FR"/>
+        </w:rPr>
+        <w:t>zach@branum.tech</w:t>
+      </w:r>
+    </w:hyperlink>
+    <w:r>
+      <w:rPr>
+        <w:rFonts w:cs="Calibri" w:ascii="Roboto" w:hAnsi="Roboto"/>
+        <w:spacing w:val="20"/>
+        <w:sz w:val="20"/>
+        <w:szCs w:val="20"/>
+        <w:lang w:val="fr-FR"/>
+      </w:rPr>
+      <w:t xml:space="preserve"> • (405)248-2255 • </w:t>
+    </w:r>
+  </w:p>
+  <w:p>
+    <w:pPr>
+      <w:pStyle w:val="Normal"/>
+      <w:jc w:val="center"/>
+      <w:rPr>
+        <w:rFonts w:ascii="Roboto" w:hAnsi="Roboto" w:cs="Calibri"/>
+        <w:spacing w:val="20"/>
+        <w:sz w:val="20"/>
+        <w:szCs w:val="20"/>
+        <w:lang w:val="fr-FR"/>
+      </w:rPr>
+    </w:pPr>
+    <w:r>
+      <w:rPr>
+        <w:rStyle w:val="InternetLink"/>
+        <w:rFonts w:cs="Calibri" w:ascii="Roboto" w:hAnsi="Roboto"/>
+        <w:color w:val="000000" w:themeColor="text1"/>
+        <w:spacing w:val="20"/>
+        <w:sz w:val="20"/>
+        <w:szCs w:val="20"/>
+        <w:u w:val="none"/>
+        <w:lang w:val="fr-FR"/>
+      </w:rPr>
+      <w:t xml:space="preserve">• </w:t>
+    </w:r>
+    <w:hyperlink r:id="rId2">
+      <w:r>
+        <w:rPr>
+          <w:rStyle w:val="InternetLink"/>
+          <w:rFonts w:cs="Calibri" w:ascii="Roboto" w:hAnsi="Roboto"/>
+          <w:color w:val="000000" w:themeColor="text1"/>
+          <w:spacing w:val="20"/>
+          <w:sz w:val="20"/>
+          <w:szCs w:val="20"/>
+          <w:u w:val="none"/>
+          <w:lang w:val="fr-FR"/>
+        </w:rPr>
+        <w:t>www.branum.tech</w:t>
+      </w:r>
+    </w:hyperlink>
+    <w:r>
+      <w:rPr>
+        <w:rStyle w:val="InternetLink"/>
+        <w:rFonts w:cs="Calibri" w:ascii="Roboto" w:hAnsi="Roboto"/>
+        <w:color w:val="000000" w:themeColor="text1"/>
+        <w:spacing w:val="20"/>
+        <w:sz w:val="20"/>
+        <w:szCs w:val="20"/>
+        <w:u w:val="none"/>
+        <w:lang w:val="fr-FR"/>
+      </w:rPr>
+      <w:t xml:space="preserve"> • </w:t>
+    </w:r>
+    <w:hyperlink r:id="rId3">
+      <w:r>
+        <w:rPr>
+          <w:rStyle w:val="InternetLink"/>
+          <w:rFonts w:cs="Calibri" w:ascii="Roboto" w:hAnsi="Roboto"/>
+          <w:color w:val="000000" w:themeColor="text1"/>
+          <w:spacing w:val="20"/>
+          <w:sz w:val="20"/>
+          <w:szCs w:val="20"/>
+          <w:u w:val="none"/>
+          <w:lang w:val="fr-FR"/>
+        </w:rPr>
+        <w:t>www.linkedin.com/in/zach-branum</w:t>
+      </w:r>
+    </w:hyperlink>
+    <w:r>
+      <w:rPr>
+        <w:rStyle w:val="InternetLink"/>
+        <w:rFonts w:cs="Calibri" w:ascii="Roboto" w:hAnsi="Roboto"/>
+        <w:color w:val="000000" w:themeColor="text1"/>
+        <w:spacing w:val="20"/>
+        <w:sz w:val="20"/>
+        <w:szCs w:val="20"/>
+        <w:u w:val="none"/>
+        <w:lang w:val="fr-FR"/>
+      </w:rPr>
+      <w:t xml:space="preserve"> </w:t>
+    </w:r>
+    <w:r>
+      <w:rPr>
+        <w:rFonts w:cs="Calibri" w:ascii="Roboto" w:hAnsi="Roboto"/>
+        <w:spacing w:val="20"/>
+        <w:sz w:val="20"/>
+        <w:szCs w:val="20"/>
+        <w:u w:val="none"/>
+        <w:lang w:val="fr-FR"/>
+      </w:rPr>
+      <w:t xml:space="preserve">•    </w:t>
     </w:r>
   </w:p>
 </w:hdr>
@@ -1619,8 +1466,130 @@
       </w:pPr>
     </w:lvl>
   </w:abstractNum>
+  <w:abstractNum w:abstractNumId="2">
+    <w:lvl w:ilvl="0">
+      <w:start w:val="1"/>
+      <w:numFmt w:val="none"/>
+      <w:suff w:val="nothing"/>
+      <w:lvlText w:val=""/>
+      <w:lvlJc w:val="left"/>
+      <w:pPr>
+        <w:tabs>
+          <w:tab w:val="num" w:pos="0"/>
+        </w:tabs>
+        <w:ind w:left="0" w:hanging="0"/>
+      </w:pPr>
+    </w:lvl>
+    <w:lvl w:ilvl="1">
+      <w:start w:val="1"/>
+      <w:numFmt w:val="none"/>
+      <w:suff w:val="nothing"/>
+      <w:lvlText w:val=""/>
+      <w:lvlJc w:val="left"/>
+      <w:pPr>
+        <w:tabs>
+          <w:tab w:val="num" w:pos="0"/>
+        </w:tabs>
+        <w:ind w:left="0" w:hanging="0"/>
+      </w:pPr>
+    </w:lvl>
+    <w:lvl w:ilvl="2">
+      <w:start w:val="1"/>
+      <w:numFmt w:val="none"/>
+      <w:suff w:val="nothing"/>
+      <w:lvlText w:val=""/>
+      <w:lvlJc w:val="left"/>
+      <w:pPr>
+        <w:tabs>
+          <w:tab w:val="num" w:pos="0"/>
+        </w:tabs>
+        <w:ind w:left="0" w:hanging="0"/>
+      </w:pPr>
+    </w:lvl>
+    <w:lvl w:ilvl="3">
+      <w:start w:val="1"/>
+      <w:numFmt w:val="none"/>
+      <w:suff w:val="nothing"/>
+      <w:lvlText w:val=""/>
+      <w:lvlJc w:val="left"/>
+      <w:pPr>
+        <w:tabs>
+          <w:tab w:val="num" w:pos="0"/>
+        </w:tabs>
+        <w:ind w:left="0" w:hanging="0"/>
+      </w:pPr>
+    </w:lvl>
+    <w:lvl w:ilvl="4">
+      <w:start w:val="1"/>
+      <w:numFmt w:val="none"/>
+      <w:suff w:val="nothing"/>
+      <w:lvlText w:val=""/>
+      <w:lvlJc w:val="left"/>
+      <w:pPr>
+        <w:tabs>
+          <w:tab w:val="num" w:pos="0"/>
+        </w:tabs>
+        <w:ind w:left="0" w:hanging="0"/>
+      </w:pPr>
+    </w:lvl>
+    <w:lvl w:ilvl="5">
+      <w:start w:val="1"/>
+      <w:numFmt w:val="none"/>
+      <w:suff w:val="nothing"/>
+      <w:lvlText w:val=""/>
+      <w:lvlJc w:val="left"/>
+      <w:pPr>
+        <w:tabs>
+          <w:tab w:val="num" w:pos="0"/>
+        </w:tabs>
+        <w:ind w:left="0" w:hanging="0"/>
+      </w:pPr>
+    </w:lvl>
+    <w:lvl w:ilvl="6">
+      <w:start w:val="1"/>
+      <w:numFmt w:val="none"/>
+      <w:suff w:val="nothing"/>
+      <w:lvlText w:val=""/>
+      <w:lvlJc w:val="left"/>
+      <w:pPr>
+        <w:tabs>
+          <w:tab w:val="num" w:pos="0"/>
+        </w:tabs>
+        <w:ind w:left="0" w:hanging="0"/>
+      </w:pPr>
+    </w:lvl>
+    <w:lvl w:ilvl="7">
+      <w:start w:val="1"/>
+      <w:numFmt w:val="none"/>
+      <w:suff w:val="nothing"/>
+      <w:lvlText w:val=""/>
+      <w:lvlJc w:val="left"/>
+      <w:pPr>
+        <w:tabs>
+          <w:tab w:val="num" w:pos="0"/>
+        </w:tabs>
+        <w:ind w:left="0" w:hanging="0"/>
+      </w:pPr>
+    </w:lvl>
+    <w:lvl w:ilvl="8">
+      <w:start w:val="1"/>
+      <w:numFmt w:val="none"/>
+      <w:suff w:val="nothing"/>
+      <w:lvlText w:val=""/>
+      <w:lvlJc w:val="left"/>
+      <w:pPr>
+        <w:tabs>
+          <w:tab w:val="num" w:pos="0"/>
+        </w:tabs>
+        <w:ind w:left="0" w:hanging="0"/>
+      </w:pPr>
+    </w:lvl>
+  </w:abstractNum>
   <w:num w:numId="1">
     <w:abstractNumId w:val="1"/>
+  </w:num>
+  <w:num w:numId="2">
+    <w:abstractNumId w:val="2"/>
   </w:num>
 </w:numbering>
 </file>
@@ -1937,6 +1906,7 @@
     <w:qFormat/>
     <w:pPr>
       <w:widowControl/>
+      <w:suppressAutoHyphens w:val="true"/>
       <w:bidi w:val="0"/>
       <w:spacing w:before="0" w:after="0"/>
       <w:jc w:val="left"/>
@@ -2013,6 +1983,10 @@
     <w:next w:val="TextBody"/>
     <w:qFormat/>
     <w:pPr>
+      <w:numPr>
+        <w:ilvl w:val="3"/>
+        <w:numId w:val="1"/>
+      </w:numPr>
       <w:spacing w:before="120" w:after="120"/>
       <w:outlineLvl w:val="3"/>
     </w:pPr>
@@ -2303,6 +2277,7 @@
     <w:rsid w:val="006d327c"/>
     <w:pPr>
       <w:widowControl/>
+      <w:suppressAutoHyphens w:val="true"/>
       <w:bidi w:val="0"/>
       <w:spacing w:before="0" w:after="0"/>
       <w:jc w:val="left"/>

</xml_diff>